<commit_message>
modifica doc di iterazion e
</commit_message>
<xml_diff>
--- a/Ideazione + Visione/Ideazione3.docx
+++ b/Ideazione + Visione/Ideazione3.docx
@@ -10251,7 +10251,7 @@
       <w:lvlText w:val="%1."/>
       <w:lvlJc w:val="left"/>
       <w:pPr>
-        <w:ind w:left="427" w:hanging="360"/>
+        <w:ind w:left="492" w:hanging="360"/>
       </w:pPr>
       <w:rPr>
         <w:rFonts w:hint="default"/>
@@ -10263,7 +10263,7 @@
       <w:lvlText w:val="%2."/>
       <w:lvlJc w:val="left"/>
       <w:pPr>
-        <w:ind w:left="1147" w:hanging="360"/>
+        <w:ind w:left="1212" w:hanging="360"/>
       </w:pPr>
     </w:lvl>
     <w:lvl w:ilvl="2" w:tplc="0410001B" w:tentative="1">
@@ -10272,7 +10272,7 @@
       <w:lvlText w:val="%3."/>
       <w:lvlJc w:val="right"/>
       <w:pPr>
-        <w:ind w:left="1867" w:hanging="180"/>
+        <w:ind w:left="1932" w:hanging="180"/>
       </w:pPr>
     </w:lvl>
     <w:lvl w:ilvl="3" w:tplc="0410000F" w:tentative="1">
@@ -10281,7 +10281,7 @@
       <w:lvlText w:val="%4."/>
       <w:lvlJc w:val="left"/>
       <w:pPr>
-        <w:ind w:left="2587" w:hanging="360"/>
+        <w:ind w:left="2652" w:hanging="360"/>
       </w:pPr>
     </w:lvl>
     <w:lvl w:ilvl="4" w:tplc="04100019" w:tentative="1">
@@ -10290,7 +10290,7 @@
       <w:lvlText w:val="%5."/>
       <w:lvlJc w:val="left"/>
       <w:pPr>
-        <w:ind w:left="3307" w:hanging="360"/>
+        <w:ind w:left="3372" w:hanging="360"/>
       </w:pPr>
     </w:lvl>
     <w:lvl w:ilvl="5" w:tplc="0410001B" w:tentative="1">
@@ -10299,7 +10299,7 @@
       <w:lvlText w:val="%6."/>
       <w:lvlJc w:val="right"/>
       <w:pPr>
-        <w:ind w:left="4027" w:hanging="180"/>
+        <w:ind w:left="4092" w:hanging="180"/>
       </w:pPr>
     </w:lvl>
     <w:lvl w:ilvl="6" w:tplc="0410000F" w:tentative="1">
@@ -10308,7 +10308,7 @@
       <w:lvlText w:val="%7."/>
       <w:lvlJc w:val="left"/>
       <w:pPr>
-        <w:ind w:left="4747" w:hanging="360"/>
+        <w:ind w:left="4812" w:hanging="360"/>
       </w:pPr>
     </w:lvl>
     <w:lvl w:ilvl="7" w:tplc="04100019" w:tentative="1">
@@ -10317,7 +10317,7 @@
       <w:lvlText w:val="%8."/>
       <w:lvlJc w:val="left"/>
       <w:pPr>
-        <w:ind w:left="5467" w:hanging="360"/>
+        <w:ind w:left="5532" w:hanging="360"/>
       </w:pPr>
     </w:lvl>
     <w:lvl w:ilvl="8" w:tplc="0410001B" w:tentative="1">
@@ -10326,7 +10326,7 @@
       <w:lvlText w:val="%9."/>
       <w:lvlJc w:val="right"/>
       <w:pPr>
-        <w:ind w:left="6187" w:hanging="180"/>
+        <w:ind w:left="6252" w:hanging="180"/>
       </w:pPr>
     </w:lvl>
   </w:abstractNum>

</xml_diff>